<commit_message>
Criação de um metodo para formatar fatura
</commit_message>
<xml_diff>
--- a/public/template.docx
+++ b/public/template.docx
@@ -5,8 +5,25 @@
     <w:p>
       <w:pPr/>
       <w:r>
+        <w:rPr>
+          <w:b/>
+          <w:bCs/>
+        </w:rPr>
+        <w:t xml:space="preserve">Escreva seu titulo</w:t>
+      </w:r>
+    </w:p>
+    <w:p>
+      <w:pPr/>
+      <w:r>
         <w:rPr/>
-        <w:t xml:space="preserve">Escreva Aqui o conteúdo de forma corrida, sem delimitações de margem e caixas de texto.</w:t>
+        <w:t xml:space="preserve"/>
+      </w:r>
+    </w:p>
+    <w:p>
+      <w:pPr/>
+      <w:r>
+        <w:rPr/>
+        <w:t xml:space="preserve">Escreva Aqui o conteúdo de forma corrida, sem delimitações de margem e caixas de texto, utilizando caracteres remetentes a linguagem portuguesa. Ao copiar colar textos com muitos paragrafos, verifique se o texto segue os pafrões do template.</w:t>
       </w:r>
     </w:p>
     <w:sectPr>

</xml_diff>